<commit_message>
added lecture for Thu 11/14/19
</commit_message>
<xml_diff>
--- a/Homework/Homework 3/Andrew_Duong_03.docx
+++ b/Homework/Homework 3/Andrew_Duong_03.docx
@@ -887,7 +887,21 @@
           <w:sz w:val="24"/>
           <w:szCs w:val="24"/>
         </w:rPr>
-        <w:t xml:space="preserve">A flyweight pattern solves several instances of an object by reusing the structure of an object. A singleton pattern solves one single instance of an object by </w:t>
+        <w:t>A flyweight pattern solves several instances of an object by reusing the structure of an object</w:t>
+      </w:r>
+      <w:r>
+        <w:rPr>
+          <w:sz w:val="24"/>
+          <w:szCs w:val="24"/>
+        </w:rPr>
+        <w:t xml:space="preserve"> that’s immutable</w:t>
+      </w:r>
+      <w:r>
+        <w:rPr>
+          <w:sz w:val="24"/>
+          <w:szCs w:val="24"/>
+        </w:rPr>
+        <w:t xml:space="preserve">. A singleton pattern solves one single instance of an object by </w:t>
       </w:r>
       <w:r>
         <w:rPr>
@@ -901,7 +915,35 @@
           <w:sz w:val="24"/>
           <w:szCs w:val="24"/>
         </w:rPr>
+        <w:t xml:space="preserve"> that’s mutable</w:t>
+      </w:r>
+      <w:r>
+        <w:rPr>
+          <w:sz w:val="24"/>
+          <w:szCs w:val="24"/>
+        </w:rPr>
         <w:t xml:space="preserve">. </w:t>
+      </w:r>
+      <w:r>
+        <w:rPr>
+          <w:sz w:val="24"/>
+          <w:szCs w:val="24"/>
+        </w:rPr>
+        <w:t>A prototype solves several instances of an object by reusing the structure of an object</w:t>
+      </w:r>
+      <w:r>
+        <w:rPr>
+          <w:sz w:val="24"/>
+          <w:szCs w:val="24"/>
+        </w:rPr>
+        <w:t xml:space="preserve"> that’s mutable</w:t>
+      </w:r>
+      <w:r>
+        <w:rPr>
+          <w:sz w:val="24"/>
+          <w:szCs w:val="24"/>
+        </w:rPr>
+        <w:t>.</w:t>
       </w:r>
       <w:bookmarkStart w:id="0" w:name="_GoBack"/>
       <w:bookmarkEnd w:id="0"/>

</xml_diff>